<commit_message>
Unificación y corrección de redacción de la descripción del proyecto
</commit_message>
<xml_diff>
--- a/Documentación/Planilla Propuestas de Proyecto CapacIT..docx
+++ b/Documentación/Planilla Propuestas de Proyecto CapacIT..docx
@@ -1337,245 +1337,8 @@
                 <w:sz w:val="24"/>
                 <w:szCs w:val="24"/>
               </w:rPr>
-              <w:t>La web CapacIT es una plataforma de formación en línea que ofrece una amplia variedad de cursos básicos para principiantes hasta cursos avanzados para profesionales con experiencia en áreas de programación, tecnología de la información y disciplinas relacionadas. Los cursos están diseñados para atender las necesidades tanto de aquellos que buscan adquirir habilidades técnicas para su carrera profesional, como de aquellos que buscan aprender por hobby o interés personal.</w:t>
-            </w:r>
-          </w:p>
-          <w:p>
-            <w:pPr>
-              <w:jc w:val="both"/>
-              <w:rPr>
-                <w:color w:val="E36C0A" w:themeColor="accent6" w:themeShade="BF"/>
-                <w:sz w:val="24"/>
-                <w:szCs w:val="24"/>
-              </w:rPr>
-            </w:pPr>
-            <w:r>
-              <w:rPr>
-                <w:color w:val="E36C0A" w:themeColor="accent6" w:themeShade="BF"/>
-                <w:sz w:val="24"/>
-                <w:szCs w:val="24"/>
-              </w:rPr>
-              <w:t>Además de ofrecer formación en línea, busca convertirse en una plataforma de e-</w:t>
-            </w:r>
-            <w:proofErr w:type="spellStart"/>
-            <w:r>
-              <w:rPr>
-                <w:color w:val="E36C0A" w:themeColor="accent6" w:themeShade="BF"/>
-                <w:sz w:val="24"/>
-                <w:szCs w:val="24"/>
-              </w:rPr>
-              <w:t>commerce</w:t>
-            </w:r>
-            <w:proofErr w:type="spellEnd"/>
-            <w:r>
-              <w:rPr>
-                <w:color w:val="E36C0A" w:themeColor="accent6" w:themeShade="BF"/>
-                <w:sz w:val="24"/>
-                <w:szCs w:val="24"/>
-              </w:rPr>
-              <w:t xml:space="preserve"> que ofrezca productos y servicios de alta calidad relacionados con la tecnología y el mundo IT, todo en un solo lugar, lo que incluye software, hardware, accesorios tecnológicos, servicios de hosting, diseño web y mucho más. Lo que hace única a esta plataforma es que los productos y servicios que se ofrecen están diseñados por los mismos profesores que dictan los cursos, lo que garantiza la calidad y relevancia de estos.</w:t>
-            </w:r>
-          </w:p>
-          <w:p>
-            <w:pPr>
-              <w:jc w:val="both"/>
-              <w:rPr>
-                <w:color w:val="FF0000"/>
-                <w:sz w:val="24"/>
-                <w:szCs w:val="24"/>
-              </w:rPr>
-            </w:pPr>
-          </w:p>
-          <w:p>
-            <w:pPr>
-              <w:jc w:val="both"/>
-              <w:rPr>
-                <w:color w:val="FF0000"/>
-                <w:sz w:val="24"/>
-                <w:szCs w:val="24"/>
-              </w:rPr>
-            </w:pPr>
-          </w:p>
-          <w:p>
-            <w:pPr>
-              <w:jc w:val="both"/>
-              <w:rPr>
-                <w:color w:val="FF0000"/>
-                <w:sz w:val="24"/>
-                <w:szCs w:val="24"/>
-              </w:rPr>
-            </w:pPr>
-            <w:r>
-              <w:rPr>
-                <w:color w:val="FF0000"/>
-                <w:sz w:val="24"/>
-                <w:szCs w:val="24"/>
-              </w:rPr>
-              <w:t>La web CapacIT es una plataforma</w:t>
-            </w:r>
-            <w:r>
-              <w:rPr>
-                <w:color w:val="FF0000"/>
-              </w:rPr>
-              <w:t xml:space="preserve"> w</w:t>
-            </w:r>
-            <w:r>
-              <w:rPr>
-                <w:color w:val="FF0000"/>
-                <w:sz w:val="24"/>
-                <w:szCs w:val="24"/>
-              </w:rPr>
-              <w:t>eb de cursos IT.</w:t>
-            </w:r>
-          </w:p>
-          <w:p>
-            <w:pPr>
-              <w:jc w:val="both"/>
-              <w:rPr>
-                <w:color w:val="FF0000"/>
-                <w:sz w:val="24"/>
-                <w:szCs w:val="24"/>
-              </w:rPr>
-            </w:pPr>
-            <w:r>
-              <w:rPr>
-                <w:color w:val="FF0000"/>
-                <w:sz w:val="24"/>
-                <w:szCs w:val="24"/>
-              </w:rPr>
-              <w:t>La Web CapacIT ofrecerá cursos de formación en áreas de programación, áreas IT y otras relacionadas.</w:t>
-            </w:r>
-            <w:r>
-              <w:rPr>
-                <w:color w:val="FF0000"/>
-                <w:sz w:val="24"/>
-                <w:szCs w:val="24"/>
-              </w:rPr>
-              <w:t xml:space="preserve"> </w:t>
-            </w:r>
-          </w:p>
-          <w:p>
-            <w:pPr>
-              <w:jc w:val="both"/>
-              <w:rPr>
-                <w:color w:val="FF0000"/>
-                <w:sz w:val="24"/>
-                <w:szCs w:val="24"/>
-              </w:rPr>
-            </w:pPr>
-            <w:r>
-              <w:rPr>
-                <w:color w:val="FF0000"/>
-                <w:sz w:val="24"/>
-                <w:szCs w:val="24"/>
-              </w:rPr>
-              <w:t xml:space="preserve">La web permitirá el acceso a cursos de dos tipos: gratuitos y de pago. </w:t>
-            </w:r>
-            <w:r>
-              <w:rPr>
-                <w:color w:val="FF0000"/>
-                <w:sz w:val="24"/>
-                <w:szCs w:val="24"/>
-              </w:rPr>
-              <w:t xml:space="preserve">Para acceso a cursos de pago se espera desarrollar un carrito/pasarela de pago dentro de la web, que haga posible al </w:t>
-            </w:r>
-            <w:r>
-              <w:rPr>
-                <w:color w:val="FF0000"/>
-                <w:sz w:val="24"/>
-                <w:szCs w:val="24"/>
-              </w:rPr>
-              <w:t>usuario al elegir cursos de pago</w:t>
-            </w:r>
-            <w:r>
-              <w:rPr>
-                <w:color w:val="FF0000"/>
-                <w:sz w:val="24"/>
-                <w:szCs w:val="24"/>
-              </w:rPr>
-              <w:t xml:space="preserve"> y</w:t>
-            </w:r>
-            <w:r>
-              <w:rPr>
-                <w:color w:val="FF0000"/>
-                <w:sz w:val="24"/>
-                <w:szCs w:val="24"/>
-              </w:rPr>
-              <w:t xml:space="preserve"> realizar dicho pago</w:t>
-            </w:r>
-            <w:r>
-              <w:rPr>
-                <w:color w:val="FF0000"/>
-                <w:sz w:val="24"/>
-                <w:szCs w:val="24"/>
-              </w:rPr>
-              <w:t>.</w:t>
-            </w:r>
-            <w:r>
-              <w:rPr>
-                <w:color w:val="FF0000"/>
-                <w:sz w:val="24"/>
-                <w:szCs w:val="24"/>
-              </w:rPr>
-              <w:t xml:space="preserve"> </w:t>
-            </w:r>
-          </w:p>
-          <w:p>
-            <w:pPr>
-              <w:jc w:val="both"/>
-              <w:rPr>
-                <w:color w:val="FF0000"/>
-                <w:sz w:val="24"/>
-                <w:szCs w:val="24"/>
-              </w:rPr>
-            </w:pPr>
-          </w:p>
-          <w:p>
-            <w:pPr>
-              <w:jc w:val="both"/>
-              <w:rPr>
-                <w:color w:val="FF0000"/>
-                <w:sz w:val="24"/>
-                <w:szCs w:val="24"/>
-              </w:rPr>
-            </w:pPr>
-          </w:p>
-          <w:p>
-            <w:pPr>
-              <w:jc w:val="both"/>
-              <w:rPr>
-                <w:color w:val="E36C0A" w:themeColor="accent6" w:themeShade="BF"/>
-                <w:sz w:val="24"/>
-                <w:szCs w:val="24"/>
-              </w:rPr>
-            </w:pPr>
-            <w:r>
-              <w:rPr>
-                <w:color w:val="E36C0A" w:themeColor="accent6" w:themeShade="BF"/>
-                <w:sz w:val="24"/>
-                <w:szCs w:val="24"/>
-              </w:rPr>
-              <w:t>La plataforma web CapacIT ofrecerá cursos en línea de formación en tecnología de la información (IT), enfocados en áreas de programación y disciplinas relacionadas con IT, tanto gratuitos como de pago. Para acceder a los cursos de pago, se está desarrollando una pasarela de pago que permitirá al usuario seleccionar los cursos que desea tomar y realizar el pago correspondiente de manera sencilla y segura, directamente en la página web.</w:t>
-            </w:r>
-          </w:p>
-          <w:p>
-            <w:pPr>
-              <w:jc w:val="both"/>
-              <w:rPr>
-                <w:color w:val="FF0000"/>
-                <w:sz w:val="24"/>
-                <w:szCs w:val="24"/>
-              </w:rPr>
-            </w:pPr>
-          </w:p>
-          <w:p>
-            <w:pPr>
-              <w:jc w:val="both"/>
-              <w:rPr>
-                <w:sz w:val="24"/>
-                <w:szCs w:val="24"/>
-              </w:rPr>
-            </w:pPr>
+              <w:t>La plataforma web CapacIT ofrecerá una amplia gama de cursos en línea para la formación en tecnología de la información (IT), desde cursos básicos para principiantes hasta cursos avanzados centrados en áreas de programación y disciplinas relacionadas con IT. Estos cursos están diseñados para satisfacer las necesidades tanto de aquellos que buscan adquirir habilidades técnicas para su carrera profesional, como de aquellos que buscan aprender por hobby o interés personal. La plataforma ofrecerá cursos tanto gratuitos como de pago. Para acceder a los cursos de pago, se está desarrollando una pasarela de pago que permitirá al usuario seleccionar los cursos que desea tomar y realizar el pago correspondiente de manera sencilla y segura, directamente en la página web.</w:t>
+            </w:r>
           </w:p>
         </w:tc>
       </w:tr>
@@ -1875,6 +1638,7 @@
     <w:lsdException w:name="HTML Sample" w:semiHidden="1" w:unhideWhenUsed="1"/>
     <w:lsdException w:name="HTML Typewriter" w:semiHidden="1" w:unhideWhenUsed="1"/>
     <w:lsdException w:name="HTML Variable" w:semiHidden="1" w:unhideWhenUsed="1"/>
+    <w:lsdException w:name="Normal Table" w:semiHidden="1" w:unhideWhenUsed="1"/>
     <w:lsdException w:name="annotation subject" w:semiHidden="1" w:unhideWhenUsed="1"/>
     <w:lsdException w:name="No List" w:semiHidden="1" w:unhideWhenUsed="1"/>
     <w:lsdException w:name="Outline List 1" w:semiHidden="1" w:unhideWhenUsed="1"/>
@@ -1917,8 +1681,11 @@
     <w:lsdException w:name="Table Contemporary" w:semiHidden="1" w:unhideWhenUsed="1"/>
     <w:lsdException w:name="Table Elegant" w:semiHidden="1" w:unhideWhenUsed="1"/>
     <w:lsdException w:name="Table Professional" w:semiHidden="1" w:unhideWhenUsed="1"/>
+    <w:lsdException w:name="Table Subtle 1" w:semiHidden="1" w:unhideWhenUsed="1"/>
     <w:lsdException w:name="Table Subtle 2" w:semiHidden="1" w:unhideWhenUsed="1"/>
     <w:lsdException w:name="Table Web 1" w:semiHidden="1" w:unhideWhenUsed="1"/>
+    <w:lsdException w:name="Table Web 2" w:semiHidden="1" w:unhideWhenUsed="1"/>
+    <w:lsdException w:name="Table Web 3" w:semiHidden="1" w:unhideWhenUsed="1"/>
     <w:lsdException w:name="Balloon Text" w:semiHidden="1" w:unhideWhenUsed="1"/>
     <w:lsdException w:name="Table Grid" w:uiPriority="39"/>
     <w:lsdException w:name="Table Theme" w:semiHidden="1" w:unhideWhenUsed="1"/>

</xml_diff>